<commit_message>
Adicionado tempo de execucao na tabela
</commit_message>
<xml_diff>
--- a/Trabalho 1.docx
+++ b/Trabalho 1.docx
@@ -656,18 +656,19 @@
     <w:tbl>
       <w:tblPr>
         <w:tblStyle w:val="TabeladeGrade5Escura-nfase1"/>
-        <w:tblW w:w="7938" w:type="dxa"/>
+        <w:tblW w:w="8926" w:type="dxa"/>
         <w:jc w:val="center"/>
+        <w:tblLayout w:type="fixed"/>
         <w:tblLook w:val="04A0" w:firstRow="1" w:lastRow="0" w:firstColumn="1" w:lastColumn="0" w:noHBand="0" w:noVBand="1"/>
       </w:tblPr>
       <w:tblGrid>
         <w:gridCol w:w="1650"/>
-        <w:gridCol w:w="1034"/>
-        <w:gridCol w:w="1284"/>
-        <w:gridCol w:w="1275"/>
-        <w:gridCol w:w="885"/>
-        <w:gridCol w:w="975"/>
-        <w:gridCol w:w="835"/>
+        <w:gridCol w:w="1180"/>
+        <w:gridCol w:w="1418"/>
+        <w:gridCol w:w="1276"/>
+        <w:gridCol w:w="1134"/>
+        <w:gridCol w:w="1134"/>
+        <w:gridCol w:w="1134"/>
       </w:tblGrid>
       <w:tr>
         <w:trPr>
@@ -678,7 +679,7 @@
         <w:tc>
           <w:tcPr>
             <w:cnfStyle w:val="001000000000" w:firstRow="0" w:lastRow="0" w:firstColumn="1" w:lastColumn="0" w:oddVBand="0" w:evenVBand="0" w:oddHBand="0" w:evenHBand="0" w:firstRowFirstColumn="0" w:firstRowLastColumn="0" w:lastRowFirstColumn="0" w:lastRowLastColumn="0"/>
-            <w:tcW w:w="1648" w:type="dxa"/>
+            <w:tcW w:w="1650" w:type="dxa"/>
           </w:tcPr>
           <w:p>
             <w:pPr>
@@ -699,7 +700,7 @@
         </w:tc>
         <w:tc>
           <w:tcPr>
-            <w:tcW w:w="1034" w:type="dxa"/>
+            <w:tcW w:w="1180" w:type="dxa"/>
           </w:tcPr>
           <w:p>
             <w:pPr>
@@ -740,7 +741,7 @@
         </w:tc>
         <w:tc>
           <w:tcPr>
-            <w:tcW w:w="1284" w:type="dxa"/>
+            <w:tcW w:w="1418" w:type="dxa"/>
           </w:tcPr>
           <w:p>
             <w:pPr>
@@ -822,7 +823,7 @@
         </w:tc>
         <w:tc>
           <w:tcPr>
-            <w:tcW w:w="885" w:type="dxa"/>
+            <w:tcW w:w="1134" w:type="dxa"/>
           </w:tcPr>
           <w:p>
             <w:pPr>
@@ -863,7 +864,7 @@
         </w:tc>
         <w:tc>
           <w:tcPr>
-            <w:tcW w:w="975" w:type="dxa"/>
+            <w:tcW w:w="1134" w:type="dxa"/>
           </w:tcPr>
           <w:p>
             <w:pPr>
@@ -904,7 +905,7 @@
         </w:tc>
         <w:tc>
           <w:tcPr>
-            <w:tcW w:w="836" w:type="dxa"/>
+            <w:tcW w:w="1134" w:type="dxa"/>
           </w:tcPr>
           <w:p>
             <w:pPr>
@@ -953,7 +954,7 @@
         <w:tc>
           <w:tcPr>
             <w:cnfStyle w:val="001000000000" w:firstRow="0" w:lastRow="0" w:firstColumn="1" w:lastColumn="0" w:oddVBand="0" w:evenVBand="0" w:oddHBand="0" w:evenHBand="0" w:firstRowFirstColumn="0" w:firstRowLastColumn="0" w:lastRowFirstColumn="0" w:lastRowLastColumn="0"/>
-            <w:tcW w:w="1648" w:type="dxa"/>
+            <w:tcW w:w="1650" w:type="dxa"/>
           </w:tcPr>
           <w:p>
             <w:pPr>
@@ -974,7 +975,7 @@
         </w:tc>
         <w:tc>
           <w:tcPr>
-            <w:tcW w:w="1034" w:type="dxa"/>
+            <w:tcW w:w="1180" w:type="dxa"/>
           </w:tcPr>
           <w:p>
             <w:pPr>
@@ -985,11 +986,25 @@
                 <w:szCs w:val="28"/>
               </w:rPr>
             </w:pPr>
+            <w:r>
+              <w:rPr>
+                <w:sz w:val="28"/>
+                <w:szCs w:val="28"/>
+              </w:rPr>
+              <w:t>31.532</w:t>
+            </w:r>
+            <w:r>
+              <w:rPr>
+                <w:sz w:val="28"/>
+                <w:szCs w:val="28"/>
+              </w:rPr>
+              <w:t xml:space="preserve"> s</w:t>
+            </w:r>
           </w:p>
         </w:tc>
         <w:tc>
           <w:tcPr>
-            <w:tcW w:w="1284" w:type="dxa"/>
+            <w:tcW w:w="1418" w:type="dxa"/>
           </w:tcPr>
           <w:p>
             <w:pPr>
@@ -1000,6 +1015,20 @@
                 <w:szCs w:val="28"/>
               </w:rPr>
             </w:pPr>
+            <w:r>
+              <w:rPr>
+                <w:sz w:val="28"/>
+                <w:szCs w:val="28"/>
+              </w:rPr>
+              <w:t>13.053</w:t>
+            </w:r>
+            <w:r>
+              <w:rPr>
+                <w:sz w:val="28"/>
+                <w:szCs w:val="28"/>
+              </w:rPr>
+              <w:t xml:space="preserve"> s</w:t>
+            </w:r>
           </w:p>
         </w:tc>
         <w:tc>
@@ -1015,11 +1044,25 @@
                 <w:szCs w:val="28"/>
               </w:rPr>
             </w:pPr>
+            <w:r>
+              <w:rPr>
+                <w:sz w:val="28"/>
+                <w:szCs w:val="28"/>
+              </w:rPr>
+              <w:t>6.756</w:t>
+            </w:r>
+            <w:r>
+              <w:rPr>
+                <w:sz w:val="28"/>
+                <w:szCs w:val="28"/>
+              </w:rPr>
+              <w:t xml:space="preserve"> s</w:t>
+            </w:r>
           </w:p>
         </w:tc>
         <w:tc>
           <w:tcPr>
-            <w:tcW w:w="885" w:type="dxa"/>
+            <w:tcW w:w="1134" w:type="dxa"/>
           </w:tcPr>
           <w:p>
             <w:pPr>
@@ -1030,11 +1073,25 @@
                 <w:szCs w:val="28"/>
               </w:rPr>
             </w:pPr>
+            <w:r>
+              <w:rPr>
+                <w:sz w:val="28"/>
+                <w:szCs w:val="28"/>
+              </w:rPr>
+              <w:t>0.014</w:t>
+            </w:r>
+            <w:r>
+              <w:rPr>
+                <w:sz w:val="28"/>
+                <w:szCs w:val="28"/>
+              </w:rPr>
+              <w:t xml:space="preserve"> s</w:t>
+            </w:r>
           </w:p>
         </w:tc>
         <w:tc>
           <w:tcPr>
-            <w:tcW w:w="975" w:type="dxa"/>
+            <w:tcW w:w="1134" w:type="dxa"/>
           </w:tcPr>
           <w:p>
             <w:pPr>
@@ -1045,11 +1102,25 @@
                 <w:szCs w:val="28"/>
               </w:rPr>
             </w:pPr>
+            <w:r>
+              <w:rPr>
+                <w:sz w:val="28"/>
+                <w:szCs w:val="28"/>
+              </w:rPr>
+              <w:t>0.037</w:t>
+            </w:r>
+            <w:r>
+              <w:rPr>
+                <w:sz w:val="28"/>
+                <w:szCs w:val="28"/>
+              </w:rPr>
+              <w:t xml:space="preserve"> s</w:t>
+            </w:r>
           </w:p>
         </w:tc>
         <w:tc>
           <w:tcPr>
-            <w:tcW w:w="836" w:type="dxa"/>
+            <w:tcW w:w="1134" w:type="dxa"/>
           </w:tcPr>
           <w:p>
             <w:pPr>
@@ -1071,7 +1142,7 @@
         <w:tc>
           <w:tcPr>
             <w:cnfStyle w:val="001000000000" w:firstRow="0" w:lastRow="0" w:firstColumn="1" w:lastColumn="0" w:oddVBand="0" w:evenVBand="0" w:oddHBand="0" w:evenHBand="0" w:firstRowFirstColumn="0" w:firstRowLastColumn="0" w:lastRowFirstColumn="0" w:lastRowLastColumn="0"/>
-            <w:tcW w:w="1648" w:type="dxa"/>
+            <w:tcW w:w="1650" w:type="dxa"/>
           </w:tcPr>
           <w:p>
             <w:pPr>
@@ -1092,7 +1163,7 @@
         </w:tc>
         <w:tc>
           <w:tcPr>
-            <w:tcW w:w="1034" w:type="dxa"/>
+            <w:tcW w:w="1180" w:type="dxa"/>
           </w:tcPr>
           <w:p>
             <w:pPr>
@@ -1103,11 +1174,25 @@
                 <w:szCs w:val="28"/>
               </w:rPr>
             </w:pPr>
+            <w:r>
+              <w:rPr>
+                <w:sz w:val="28"/>
+                <w:szCs w:val="28"/>
+              </w:rPr>
+              <w:t>12.44</w:t>
+            </w:r>
+            <w:r>
+              <w:rPr>
+                <w:sz w:val="28"/>
+                <w:szCs w:val="28"/>
+              </w:rPr>
+              <w:t xml:space="preserve"> s</w:t>
+            </w:r>
           </w:p>
         </w:tc>
         <w:tc>
           <w:tcPr>
-            <w:tcW w:w="1284" w:type="dxa"/>
+            <w:tcW w:w="1418" w:type="dxa"/>
           </w:tcPr>
           <w:p>
             <w:pPr>
@@ -1118,6 +1203,20 @@
                 <w:szCs w:val="28"/>
               </w:rPr>
             </w:pPr>
+            <w:r>
+              <w:rPr>
+                <w:sz w:val="28"/>
+                <w:szCs w:val="28"/>
+              </w:rPr>
+              <w:t>12.85</w:t>
+            </w:r>
+            <w:r>
+              <w:rPr>
+                <w:sz w:val="28"/>
+                <w:szCs w:val="28"/>
+              </w:rPr>
+              <w:t xml:space="preserve"> s</w:t>
+            </w:r>
           </w:p>
         </w:tc>
         <w:tc>
@@ -1133,11 +1232,25 @@
                 <w:szCs w:val="28"/>
               </w:rPr>
             </w:pPr>
+            <w:r>
+              <w:rPr>
+                <w:sz w:val="28"/>
+                <w:szCs w:val="28"/>
+              </w:rPr>
+              <w:t>0.001</w:t>
+            </w:r>
+            <w:r>
+              <w:rPr>
+                <w:sz w:val="28"/>
+                <w:szCs w:val="28"/>
+              </w:rPr>
+              <w:t xml:space="preserve"> s</w:t>
+            </w:r>
           </w:p>
         </w:tc>
         <w:tc>
           <w:tcPr>
-            <w:tcW w:w="885" w:type="dxa"/>
+            <w:tcW w:w="1134" w:type="dxa"/>
           </w:tcPr>
           <w:p>
             <w:pPr>
@@ -1152,7 +1265,7 @@
         </w:tc>
         <w:tc>
           <w:tcPr>
-            <w:tcW w:w="975" w:type="dxa"/>
+            <w:tcW w:w="1134" w:type="dxa"/>
           </w:tcPr>
           <w:p>
             <w:pPr>
@@ -1163,11 +1276,25 @@
                 <w:szCs w:val="28"/>
               </w:rPr>
             </w:pPr>
+            <w:r>
+              <w:rPr>
+                <w:sz w:val="28"/>
+                <w:szCs w:val="28"/>
+              </w:rPr>
+              <w:t>0.039</w:t>
+            </w:r>
+            <w:r>
+              <w:rPr>
+                <w:sz w:val="28"/>
+                <w:szCs w:val="28"/>
+              </w:rPr>
+              <w:t xml:space="preserve"> s</w:t>
+            </w:r>
           </w:p>
         </w:tc>
         <w:tc>
           <w:tcPr>
-            <w:tcW w:w="836" w:type="dxa"/>
+            <w:tcW w:w="1134" w:type="dxa"/>
           </w:tcPr>
           <w:p>
             <w:pPr>
@@ -1190,7 +1317,7 @@
         <w:tc>
           <w:tcPr>
             <w:cnfStyle w:val="001000000000" w:firstRow="0" w:lastRow="0" w:firstColumn="1" w:lastColumn="0" w:oddVBand="0" w:evenVBand="0" w:oddHBand="0" w:evenHBand="0" w:firstRowFirstColumn="0" w:firstRowLastColumn="0" w:lastRowFirstColumn="0" w:lastRowLastColumn="0"/>
-            <w:tcW w:w="1648" w:type="dxa"/>
+            <w:tcW w:w="1650" w:type="dxa"/>
           </w:tcPr>
           <w:p>
             <w:pPr>
@@ -1211,7 +1338,7 @@
         </w:tc>
         <w:tc>
           <w:tcPr>
-            <w:tcW w:w="1034" w:type="dxa"/>
+            <w:tcW w:w="1180" w:type="dxa"/>
           </w:tcPr>
           <w:p>
             <w:pPr>
@@ -1222,11 +1349,25 @@
                 <w:szCs w:val="28"/>
               </w:rPr>
             </w:pPr>
+            <w:r>
+              <w:rPr>
+                <w:sz w:val="28"/>
+                <w:szCs w:val="28"/>
+              </w:rPr>
+              <w:t>23.969</w:t>
+            </w:r>
+            <w:r>
+              <w:rPr>
+                <w:sz w:val="28"/>
+                <w:szCs w:val="28"/>
+              </w:rPr>
+              <w:t xml:space="preserve"> s</w:t>
+            </w:r>
           </w:p>
         </w:tc>
         <w:tc>
           <w:tcPr>
-            <w:tcW w:w="1284" w:type="dxa"/>
+            <w:tcW w:w="1418" w:type="dxa"/>
           </w:tcPr>
           <w:p>
             <w:pPr>
@@ -1237,6 +1378,20 @@
                 <w:szCs w:val="28"/>
               </w:rPr>
             </w:pPr>
+            <w:r>
+              <w:rPr>
+                <w:sz w:val="28"/>
+                <w:szCs w:val="28"/>
+              </w:rPr>
+              <w:t>23.064</w:t>
+            </w:r>
+            <w:r>
+              <w:rPr>
+                <w:sz w:val="28"/>
+                <w:szCs w:val="28"/>
+              </w:rPr>
+              <w:t xml:space="preserve"> s</w:t>
+            </w:r>
           </w:p>
         </w:tc>
         <w:tc>
@@ -1252,11 +1407,25 @@
                 <w:szCs w:val="28"/>
               </w:rPr>
             </w:pPr>
+            <w:r>
+              <w:rPr>
+                <w:sz w:val="28"/>
+                <w:szCs w:val="28"/>
+              </w:rPr>
+              <w:t>0.001</w:t>
+            </w:r>
+            <w:r>
+              <w:rPr>
+                <w:sz w:val="28"/>
+                <w:szCs w:val="28"/>
+              </w:rPr>
+              <w:t xml:space="preserve"> s</w:t>
+            </w:r>
           </w:p>
         </w:tc>
         <w:tc>
           <w:tcPr>
-            <w:tcW w:w="885" w:type="dxa"/>
+            <w:tcW w:w="1134" w:type="dxa"/>
           </w:tcPr>
           <w:p>
             <w:pPr>
@@ -1271,7 +1440,7 @@
         </w:tc>
         <w:tc>
           <w:tcPr>
-            <w:tcW w:w="975" w:type="dxa"/>
+            <w:tcW w:w="1134" w:type="dxa"/>
           </w:tcPr>
           <w:p>
             <w:pPr>
@@ -1282,11 +1451,25 @@
                 <w:szCs w:val="28"/>
               </w:rPr>
             </w:pPr>
+            <w:r>
+              <w:rPr>
+                <w:sz w:val="28"/>
+                <w:szCs w:val="28"/>
+              </w:rPr>
+              <w:t>0.052</w:t>
+            </w:r>
+            <w:r>
+              <w:rPr>
+                <w:sz w:val="28"/>
+                <w:szCs w:val="28"/>
+              </w:rPr>
+              <w:t xml:space="preserve"> s</w:t>
+            </w:r>
           </w:p>
         </w:tc>
         <w:tc>
           <w:tcPr>
-            <w:tcW w:w="836" w:type="dxa"/>
+            <w:tcW w:w="1134" w:type="dxa"/>
           </w:tcPr>
           <w:p>
             <w:pPr>
@@ -1819,6 +2002,7 @@
   <w:style w:type="character" w:default="1" w:styleId="Fontepargpadro">
     <w:name w:val="Default Paragraph Font"/>
     <w:uiPriority w:val="1"/>
+    <w:semiHidden/>
     <w:unhideWhenUsed/>
   </w:style>
   <w:style w:type="table" w:default="1" w:styleId="Tabelanormal">

</xml_diff>

<commit_message>
mudanca para 4 vetores com 25 mil elementos e tempo adicionado no documento
</commit_message>
<xml_diff>
--- a/Trabalho 1.docx
+++ b/Trabalho 1.docx
@@ -73,8 +73,17 @@
           <w:sz w:val="32"/>
           <w:szCs w:val="32"/>
         </w:rPr>
-        <w:t>Santos Ferrarez</w:t>
-      </w:r>
+        <w:t xml:space="preserve">Santos </w:t>
+      </w:r>
+      <w:proofErr w:type="spellStart"/>
+      <w:r>
+        <w:rPr>
+          <w:sz w:val="32"/>
+          <w:szCs w:val="32"/>
+        </w:rPr>
+        <w:t>Ferrarez</w:t>
+      </w:r>
+      <w:proofErr w:type="spellEnd"/>
     </w:p>
     <w:p>
       <w:pPr>
@@ -643,15 +652,6 @@
         </w:rPr>
         <w:t>:</w:t>
       </w:r>
-    </w:p>
-    <w:p>
-      <w:pPr>
-        <w:ind w:right="-1"/>
-        <w:rPr>
-          <w:sz w:val="28"/>
-          <w:szCs w:val="28"/>
-        </w:rPr>
-      </w:pPr>
     </w:p>
     <w:tbl>
       <w:tblPr>
@@ -754,6 +754,7 @@
                 <w:szCs w:val="28"/>
               </w:rPr>
             </w:pPr>
+            <w:proofErr w:type="spellStart"/>
             <w:r>
               <w:rPr>
                 <w:sz w:val="28"/>
@@ -761,6 +762,7 @@
               </w:rPr>
               <w:t>Selection</w:t>
             </w:r>
+            <w:proofErr w:type="spellEnd"/>
           </w:p>
           <w:p>
             <w:pPr>
@@ -836,6 +838,7 @@
                 <w:szCs w:val="28"/>
               </w:rPr>
             </w:pPr>
+            <w:proofErr w:type="spellStart"/>
             <w:r>
               <w:rPr>
                 <w:sz w:val="28"/>
@@ -843,6 +846,7 @@
               </w:rPr>
               <w:t>Quick</w:t>
             </w:r>
+            <w:proofErr w:type="spellEnd"/>
           </w:p>
           <w:p>
             <w:pPr>
@@ -918,6 +922,7 @@
                 <w:szCs w:val="28"/>
               </w:rPr>
             </w:pPr>
+            <w:proofErr w:type="spellStart"/>
             <w:r>
               <w:rPr>
                 <w:sz w:val="28"/>
@@ -925,6 +930,7 @@
               </w:rPr>
               <w:t>Heap</w:t>
             </w:r>
+            <w:proofErr w:type="spellEnd"/>
           </w:p>
           <w:p>
             <w:pPr>
@@ -991,7 +997,7 @@
                 <w:sz w:val="28"/>
                 <w:szCs w:val="28"/>
               </w:rPr>
-              <w:t>31.532</w:t>
+              <w:t>7.328</w:t>
             </w:r>
             <w:r>
               <w:rPr>
@@ -1020,7 +1026,7 @@
                 <w:sz w:val="28"/>
                 <w:szCs w:val="28"/>
               </w:rPr>
-              <w:t>13.053</w:t>
+              <w:t>2.930</w:t>
             </w:r>
             <w:r>
               <w:rPr>
@@ -1049,7 +1055,7 @@
                 <w:sz w:val="28"/>
                 <w:szCs w:val="28"/>
               </w:rPr>
-              <w:t>6.756</w:t>
+              <w:t>1.668</w:t>
             </w:r>
             <w:r>
               <w:rPr>
@@ -1078,7 +1084,7 @@
                 <w:sz w:val="28"/>
                 <w:szCs w:val="28"/>
               </w:rPr>
-              <w:t>0.014</w:t>
+              <w:t>0.023</w:t>
             </w:r>
             <w:r>
               <w:rPr>
@@ -1107,7 +1113,7 @@
                 <w:sz w:val="28"/>
                 <w:szCs w:val="28"/>
               </w:rPr>
-              <w:t>0.037</w:t>
+              <w:t>0.035</w:t>
             </w:r>
             <w:r>
               <w:rPr>
@@ -1131,6 +1137,20 @@
                 <w:szCs w:val="28"/>
               </w:rPr>
             </w:pPr>
+            <w:r>
+              <w:rPr>
+                <w:sz w:val="28"/>
+                <w:szCs w:val="28"/>
+              </w:rPr>
+              <w:t>0.021</w:t>
+            </w:r>
+            <w:r>
+              <w:rPr>
+                <w:sz w:val="28"/>
+                <w:szCs w:val="28"/>
+              </w:rPr>
+              <w:t xml:space="preserve"> s</w:t>
+            </w:r>
           </w:p>
         </w:tc>
       </w:tr>
@@ -1179,7 +1199,7 @@
                 <w:sz w:val="28"/>
                 <w:szCs w:val="28"/>
               </w:rPr>
-              <w:t>12.44</w:t>
+              <w:t>3.150</w:t>
             </w:r>
             <w:r>
               <w:rPr>
@@ -1208,7 +1228,7 @@
                 <w:sz w:val="28"/>
                 <w:szCs w:val="28"/>
               </w:rPr>
-              <w:t>12.85</w:t>
+              <w:t>2.928</w:t>
             </w:r>
             <w:r>
               <w:rPr>
@@ -1261,6 +1281,27 @@
                 <w:szCs w:val="28"/>
               </w:rPr>
             </w:pPr>
+            <w:r>
+              <w:rPr>
+                <w:sz w:val="28"/>
+                <w:szCs w:val="28"/>
+              </w:rPr>
+              <w:t>3.166</w:t>
+            </w:r>
+            <w:r>
+              <w:rPr>
+                <w:sz w:val="28"/>
+                <w:szCs w:val="28"/>
+              </w:rPr>
+              <w:t xml:space="preserve"> </w:t>
+            </w:r>
+            <w:r>
+              <w:rPr>
+                <w:sz w:val="28"/>
+                <w:szCs w:val="28"/>
+              </w:rPr>
+              <w:t>s</w:t>
+            </w:r>
           </w:p>
         </w:tc>
         <w:tc>
@@ -1281,7 +1322,7 @@
                 <w:sz w:val="28"/>
                 <w:szCs w:val="28"/>
               </w:rPr>
-              <w:t>0.039</w:t>
+              <w:t>0.023</w:t>
             </w:r>
             <w:r>
               <w:rPr>
@@ -1305,6 +1346,27 @@
                 <w:szCs w:val="28"/>
               </w:rPr>
             </w:pPr>
+            <w:r>
+              <w:rPr>
+                <w:sz w:val="28"/>
+                <w:szCs w:val="28"/>
+              </w:rPr>
+              <w:t>0.01</w:t>
+            </w:r>
+            <w:r>
+              <w:rPr>
+                <w:sz w:val="28"/>
+                <w:szCs w:val="28"/>
+              </w:rPr>
+              <w:t>4</w:t>
+            </w:r>
+            <w:r>
+              <w:rPr>
+                <w:sz w:val="28"/>
+                <w:szCs w:val="28"/>
+              </w:rPr>
+              <w:t xml:space="preserve"> s</w:t>
+            </w:r>
           </w:p>
         </w:tc>
       </w:tr>
@@ -1354,7 +1416,7 @@
                 <w:sz w:val="28"/>
                 <w:szCs w:val="28"/>
               </w:rPr>
-              <w:t>23.969</w:t>
+              <w:t>6.043</w:t>
             </w:r>
             <w:r>
               <w:rPr>
@@ -1383,7 +1445,7 @@
                 <w:sz w:val="28"/>
                 <w:szCs w:val="28"/>
               </w:rPr>
-              <w:t>23.064</w:t>
+              <w:t>2.972</w:t>
             </w:r>
             <w:r>
               <w:rPr>
@@ -1412,14 +1474,21 @@
                 <w:sz w:val="28"/>
                 <w:szCs w:val="28"/>
               </w:rPr>
-              <w:t>0.001</w:t>
-            </w:r>
-            <w:r>
-              <w:rPr>
-                <w:sz w:val="28"/>
-                <w:szCs w:val="28"/>
-              </w:rPr>
-              <w:t xml:space="preserve"> s</w:t>
+              <w:t>3.292</w:t>
+            </w:r>
+            <w:r>
+              <w:rPr>
+                <w:sz w:val="28"/>
+                <w:szCs w:val="28"/>
+              </w:rPr>
+              <w:t xml:space="preserve"> </w:t>
+            </w:r>
+            <w:r>
+              <w:rPr>
+                <w:sz w:val="28"/>
+                <w:szCs w:val="28"/>
+              </w:rPr>
+              <w:t>s</w:t>
             </w:r>
           </w:p>
         </w:tc>
@@ -1436,6 +1505,20 @@
                 <w:szCs w:val="28"/>
               </w:rPr>
             </w:pPr>
+            <w:r>
+              <w:rPr>
+                <w:sz w:val="28"/>
+                <w:szCs w:val="28"/>
+              </w:rPr>
+              <w:t>3.157</w:t>
+            </w:r>
+            <w:r>
+              <w:rPr>
+                <w:sz w:val="28"/>
+                <w:szCs w:val="28"/>
+              </w:rPr>
+              <w:t xml:space="preserve"> s</w:t>
+            </w:r>
           </w:p>
         </w:tc>
         <w:tc>
@@ -1456,7 +1539,7 @@
                 <w:sz w:val="28"/>
                 <w:szCs w:val="28"/>
               </w:rPr>
-              <w:t>0.052</w:t>
+              <w:t>0.016</w:t>
             </w:r>
             <w:r>
               <w:rPr>
@@ -1480,18 +1563,119 @@
                 <w:szCs w:val="28"/>
               </w:rPr>
             </w:pPr>
+            <w:r>
+              <w:rPr>
+                <w:sz w:val="28"/>
+                <w:szCs w:val="28"/>
+              </w:rPr>
+              <w:t>0.01</w:t>
+            </w:r>
+            <w:r>
+              <w:rPr>
+                <w:sz w:val="28"/>
+                <w:szCs w:val="28"/>
+              </w:rPr>
+              <w:t>4</w:t>
+            </w:r>
+            <w:r>
+              <w:rPr>
+                <w:sz w:val="28"/>
+                <w:szCs w:val="28"/>
+              </w:rPr>
+              <w:t xml:space="preserve"> s</w:t>
+            </w:r>
           </w:p>
         </w:tc>
       </w:tr>
     </w:tbl>
     <w:p>
       <w:pPr>
-        <w:ind w:left="-709" w:right="-568"/>
-        <w:rPr>
+        <w:pStyle w:val="PargrafodaLista"/>
+        <w:ind w:left="0" w:right="-1"/>
+        <w:rPr>
+          <w:b/>
+          <w:bCs/>
           <w:sz w:val="28"/>
           <w:szCs w:val="28"/>
         </w:rPr>
       </w:pPr>
+    </w:p>
+    <w:p>
+      <w:pPr>
+        <w:pStyle w:val="PargrafodaLista"/>
+        <w:ind w:left="0" w:right="-1"/>
+        <w:rPr>
+          <w:b/>
+          <w:bCs/>
+          <w:sz w:val="28"/>
+          <w:szCs w:val="28"/>
+        </w:rPr>
+      </w:pPr>
+    </w:p>
+    <w:p>
+      <w:pPr>
+        <w:pStyle w:val="PargrafodaLista"/>
+        <w:numPr>
+          <w:ilvl w:val="0"/>
+          <w:numId w:val="1"/>
+        </w:numPr>
+        <w:ind w:left="0" w:right="-1"/>
+        <w:rPr>
+          <w:b/>
+          <w:bCs/>
+          <w:sz w:val="28"/>
+          <w:szCs w:val="28"/>
+        </w:rPr>
+      </w:pPr>
+      <w:r>
+        <w:rPr>
+          <w:b/>
+          <w:bCs/>
+          <w:sz w:val="28"/>
+          <w:szCs w:val="28"/>
+        </w:rPr>
+        <w:lastRenderedPageBreak/>
+        <w:t>Conclusão</w:t>
+      </w:r>
+      <w:r>
+        <w:rPr>
+          <w:b/>
+          <w:bCs/>
+          <w:sz w:val="28"/>
+          <w:szCs w:val="28"/>
+        </w:rPr>
+        <w:t>:</w:t>
+      </w:r>
+    </w:p>
+    <w:p>
+      <w:pPr>
+        <w:ind w:right="-568"/>
+        <w:rPr>
+          <w:sz w:val="28"/>
+          <w:szCs w:val="28"/>
+        </w:rPr>
+      </w:pPr>
+      <w:r>
+        <w:rPr>
+          <w:sz w:val="28"/>
+          <w:szCs w:val="28"/>
+        </w:rPr>
+        <w:t>Foram utilizados 4 vetores de 25 mil elementos devido às limitações computacionais para totalizar a</w:t>
+      </w:r>
+      <w:r>
+        <w:rPr>
+          <w:sz w:val="28"/>
+          <w:szCs w:val="28"/>
+        </w:rPr>
+        <w:t xml:space="preserve"> entrada sugerida de</w:t>
+      </w:r>
+      <w:r>
+        <w:rPr>
+          <w:sz w:val="28"/>
+          <w:szCs w:val="28"/>
+        </w:rPr>
+        <w:t xml:space="preserve"> 100 mil.</w:t>
+      </w:r>
     </w:p>
     <w:sectPr>
       <w:pgSz w:w="11906" w:h="16838"/>
@@ -2002,7 +2186,6 @@
   <w:style w:type="character" w:default="1" w:styleId="Fontepargpadro">
     <w:name w:val="Default Paragraph Font"/>
     <w:uiPriority w:val="1"/>
-    <w:semiHidden/>
     <w:unhideWhenUsed/>
   </w:style>
   <w:style w:type="table" w:default="1" w:styleId="Tabelanormal">

</xml_diff>

<commit_message>
adicionado segunda parte da introducao no documento
</commit_message>
<xml_diff>
--- a/Trabalho 1.docx
+++ b/Trabalho 1.docx
@@ -84,6 +84,64 @@
         <w:t>Ferrarez</w:t>
       </w:r>
       <w:proofErr w:type="spellEnd"/>
+    </w:p>
+    <w:p>
+      <w:pPr>
+        <w:ind w:right="-1"/>
+        <w:rPr>
+          <w:sz w:val="32"/>
+          <w:szCs w:val="32"/>
+        </w:rPr>
+      </w:pPr>
+    </w:p>
+    <w:p>
+      <w:pPr>
+        <w:ind w:right="-568"/>
+        <w:rPr>
+          <w:sz w:val="28"/>
+          <w:szCs w:val="28"/>
+        </w:rPr>
+      </w:pPr>
+      <w:r>
+        <w:rPr>
+          <w:sz w:val="28"/>
+          <w:szCs w:val="28"/>
+        </w:rPr>
+        <w:t xml:space="preserve">Link para o </w:t>
+      </w:r>
+      <w:proofErr w:type="spellStart"/>
+      <w:r>
+        <w:rPr>
+          <w:sz w:val="28"/>
+          <w:szCs w:val="28"/>
+        </w:rPr>
+        <w:t>github</w:t>
+      </w:r>
+      <w:proofErr w:type="spellEnd"/>
+      <w:r>
+        <w:rPr>
+          <w:sz w:val="28"/>
+          <w:szCs w:val="28"/>
+        </w:rPr>
+        <w:t>:</w:t>
+      </w:r>
+      <w:r>
+        <w:rPr>
+          <w:sz w:val="28"/>
+          <w:szCs w:val="28"/>
+        </w:rPr>
+        <w:t xml:space="preserve"> </w:t>
+      </w:r>
+      <w:hyperlink r:id="rId5" w:history="1">
+        <w:r>
+          <w:rPr>
+            <w:rStyle w:val="Hyperlink"/>
+            <w:sz w:val="28"/>
+            <w:szCs w:val="28"/>
+          </w:rPr>
+          <w:t>https://github.com/RhuanLucass/cpd-trabalho01</w:t>
+        </w:r>
+      </w:hyperlink>
     </w:p>
     <w:p>
       <w:pPr>
@@ -266,12 +324,21 @@
         <w:pStyle w:val="PargrafodaLista"/>
         <w:ind w:left="0" w:right="-1"/>
         <w:rPr>
+          <w:sz w:val="28"/>
+          <w:szCs w:val="28"/>
+        </w:rPr>
+      </w:pPr>
+      <w:proofErr w:type="spellStart"/>
+      <w:r>
+        <w:rPr>
           <w:b/>
           <w:bCs/>
           <w:sz w:val="28"/>
           <w:szCs w:val="28"/>
         </w:rPr>
-      </w:pPr>
+        <w:t>Selection</w:t>
+      </w:r>
+      <w:proofErr w:type="spellEnd"/>
       <w:r>
         <w:rPr>
           <w:b/>
@@ -279,11 +346,99 @@
           <w:sz w:val="28"/>
           <w:szCs w:val="28"/>
         </w:rPr>
-        <w:t>Insertion sort:</w:t>
+        <w:t xml:space="preserve"> sort: </w:t>
       </w:r>
     </w:p>
     <w:p>
       <w:pPr>
+        <w:rPr>
+          <w:rFonts w:eastAsiaTheme="minorEastAsia"/>
+          <w:color w:val="333333"/>
+          <w:sz w:val="28"/>
+          <w:szCs w:val="28"/>
+        </w:rPr>
+      </w:pPr>
+      <w:r>
+        <w:rPr>
+          <w:rFonts w:eastAsiaTheme="minorEastAsia"/>
+          <w:color w:val="000000" w:themeColor="text1"/>
+          <w:sz w:val="28"/>
+          <w:szCs w:val="28"/>
+        </w:rPr>
+        <w:t xml:space="preserve">Não é considerado um algoritmo estável. A complexidade deste algoritmo de ordenação é O(n²) no melhor e no pior caso. A busca pelo menor elemento custa n-1 passos na primeira ordenação, n-2 passos na segunda ordenação, n-3 passos na terceira, e assim por diante. </w:t>
+      </w:r>
+      <w:r>
+        <w:rPr>
+          <w:rFonts w:eastAsiaTheme="minorEastAsia"/>
+          <w:color w:val="333333"/>
+          <w:sz w:val="28"/>
+          <w:szCs w:val="28"/>
+        </w:rPr>
+        <w:t xml:space="preserve">O </w:t>
+      </w:r>
+      <w:proofErr w:type="spellStart"/>
+      <w:r>
+        <w:rPr>
+          <w:rFonts w:eastAsiaTheme="minorEastAsia"/>
+          <w:color w:val="333333"/>
+          <w:sz w:val="28"/>
+          <w:szCs w:val="28"/>
+        </w:rPr>
+        <w:t>Selection</w:t>
+      </w:r>
+      <w:proofErr w:type="spellEnd"/>
+      <w:r>
+        <w:rPr>
+          <w:rFonts w:eastAsiaTheme="minorEastAsia"/>
+          <w:color w:val="333333"/>
+          <w:sz w:val="28"/>
+          <w:szCs w:val="28"/>
+        </w:rPr>
+        <w:t xml:space="preserve"> sort funciona de forma bem simples e direta: Consiste em encontrar o menor elemento de um </w:t>
+      </w:r>
+      <w:proofErr w:type="spellStart"/>
+      <w:r>
+        <w:rPr>
+          <w:rFonts w:eastAsiaTheme="minorEastAsia"/>
+          <w:color w:val="333333"/>
+          <w:sz w:val="28"/>
+          <w:szCs w:val="28"/>
+        </w:rPr>
+        <w:t>array</w:t>
+      </w:r>
+      <w:proofErr w:type="spellEnd"/>
+      <w:r>
+        <w:rPr>
+          <w:rFonts w:eastAsiaTheme="minorEastAsia"/>
+          <w:color w:val="333333"/>
+          <w:sz w:val="28"/>
+          <w:szCs w:val="28"/>
+        </w:rPr>
+        <w:t xml:space="preserve"> e colocá-lo na primeira posição. Para ordenar o vetor, deve-se aplicar essa rotina repetidas vezes para o restante do </w:t>
+      </w:r>
+      <w:proofErr w:type="spellStart"/>
+      <w:r>
+        <w:rPr>
+          <w:rFonts w:eastAsiaTheme="minorEastAsia"/>
+          <w:color w:val="333333"/>
+          <w:sz w:val="28"/>
+          <w:szCs w:val="28"/>
+        </w:rPr>
+        <w:t>array</w:t>
+      </w:r>
+      <w:proofErr w:type="spellEnd"/>
+      <w:r>
+        <w:rPr>
+          <w:rFonts w:eastAsiaTheme="minorEastAsia"/>
+          <w:color w:val="333333"/>
+          <w:sz w:val="28"/>
+          <w:szCs w:val="28"/>
+        </w:rPr>
+        <w:t xml:space="preserve">. </w:t>
+      </w:r>
+    </w:p>
+    <w:p>
+      <w:pPr>
         <w:pStyle w:val="PargrafodaLista"/>
         <w:ind w:left="0" w:right="-1"/>
         <w:rPr>
@@ -291,21 +446,26 @@
           <w:szCs w:val="28"/>
         </w:rPr>
       </w:pPr>
-      <w:r>
+    </w:p>
+    <w:p>
+      <w:pPr>
+        <w:pStyle w:val="PargrafodaLista"/>
+        <w:ind w:left="0" w:right="-1"/>
         <w:rPr>
           <w:b/>
           <w:bCs/>
           <w:sz w:val="28"/>
           <w:szCs w:val="28"/>
         </w:rPr>
-        <w:tab/>
-      </w:r>
-      <w:r>
-        <w:rPr>
-          <w:sz w:val="28"/>
-          <w:szCs w:val="28"/>
-        </w:rPr>
-        <w:t>O insertion sort possui complexidade O(n²) e é o mais eficiente entre os algoritmos para solução de pequenas entradas.</w:t>
+      </w:pPr>
+      <w:r>
+        <w:rPr>
+          <w:b/>
+          <w:bCs/>
+          <w:sz w:val="28"/>
+          <w:szCs w:val="28"/>
+        </w:rPr>
+        <w:t>Insertion sort:</w:t>
       </w:r>
     </w:p>
     <w:p>
@@ -319,6 +479,8 @@
       </w:pPr>
       <w:r>
         <w:rPr>
+          <w:b/>
+          <w:bCs/>
           <w:sz w:val="28"/>
           <w:szCs w:val="28"/>
         </w:rPr>
@@ -329,42 +491,7 @@
           <w:sz w:val="28"/>
           <w:szCs w:val="28"/>
         </w:rPr>
-        <w:t>Sua ordenação é realizada de forma que o elemento atual seja comparado com seus antecessores</w:t>
-      </w:r>
-      <w:r>
-        <w:rPr>
-          <w:sz w:val="28"/>
-          <w:szCs w:val="28"/>
-        </w:rPr>
-        <w:t xml:space="preserve">, um por </w:t>
-      </w:r>
-      <w:r>
-        <w:rPr>
-          <w:sz w:val="28"/>
-          <w:szCs w:val="28"/>
-        </w:rPr>
-        <w:t>vez</w:t>
-      </w:r>
-      <w:r>
-        <w:rPr>
-          <w:sz w:val="28"/>
-          <w:szCs w:val="28"/>
-        </w:rPr>
-        <w:t>, até que a condição não seja mais satisfeita, e após isto</w:t>
-      </w:r>
-      <w:r>
-        <w:rPr>
-          <w:sz w:val="28"/>
-          <w:szCs w:val="28"/>
-        </w:rPr>
-        <w:t xml:space="preserve"> seja posicionado no seu devido local.</w:t>
-      </w:r>
-      <w:r>
-        <w:rPr>
-          <w:sz w:val="28"/>
-          <w:szCs w:val="28"/>
-        </w:rPr>
-        <w:t xml:space="preserve"> Para ordenação crescente ele será posicionado a frente do primeiro elemento menor que ele, já para decrescente, será posicionado a frente do primeiro maior.</w:t>
+        <w:t>O insertion sort possui complexidade O(n²) e é o mais eficiente entre os algoritmos para solução de pequenas entradas.</w:t>
       </w:r>
     </w:p>
     <w:p>
@@ -376,35 +503,256 @@
           <w:szCs w:val="28"/>
         </w:rPr>
       </w:pPr>
+      <w:r>
+        <w:rPr>
+          <w:sz w:val="28"/>
+          <w:szCs w:val="28"/>
+        </w:rPr>
+        <w:tab/>
+      </w:r>
+      <w:r>
+        <w:rPr>
+          <w:sz w:val="28"/>
+          <w:szCs w:val="28"/>
+        </w:rPr>
+        <w:t>Sua ordenação é realizada de forma que o elemento atual seja comparado com seus antecessores</w:t>
+      </w:r>
+      <w:r>
+        <w:rPr>
+          <w:sz w:val="28"/>
+          <w:szCs w:val="28"/>
+        </w:rPr>
+        <w:t xml:space="preserve">, um por </w:t>
+      </w:r>
+      <w:r>
+        <w:rPr>
+          <w:sz w:val="28"/>
+          <w:szCs w:val="28"/>
+        </w:rPr>
+        <w:t>vez</w:t>
+      </w:r>
+      <w:r>
+        <w:rPr>
+          <w:sz w:val="28"/>
+          <w:szCs w:val="28"/>
+        </w:rPr>
+        <w:t>, até que a condição não seja mais satisfeita, e após isto</w:t>
+      </w:r>
+      <w:r>
+        <w:rPr>
+          <w:sz w:val="28"/>
+          <w:szCs w:val="28"/>
+        </w:rPr>
+        <w:t xml:space="preserve"> seja posicionado no seu devido local.</w:t>
+      </w:r>
+      <w:r>
+        <w:rPr>
+          <w:sz w:val="28"/>
+          <w:szCs w:val="28"/>
+        </w:rPr>
+        <w:t xml:space="preserve"> Para ordenação crescente ele será posicionado a frente do primeiro elemento menor que ele, já para decrescente, será posicionado a frente do primeiro maior.</w:t>
+      </w:r>
     </w:p>
     <w:p>
       <w:pPr>
         <w:pStyle w:val="PargrafodaLista"/>
         <w:ind w:left="0" w:right="-1"/>
         <w:rPr>
+          <w:sz w:val="28"/>
+          <w:szCs w:val="28"/>
+        </w:rPr>
+      </w:pPr>
+    </w:p>
+    <w:p>
+      <w:pPr>
+        <w:rPr>
+          <w:rFonts w:eastAsiaTheme="minorEastAsia"/>
+          <w:color w:val="333333"/>
+          <w:sz w:val="28"/>
+          <w:szCs w:val="28"/>
+        </w:rPr>
+      </w:pPr>
+      <w:proofErr w:type="spellStart"/>
+      <w:r>
+        <w:rPr>
+          <w:rFonts w:eastAsiaTheme="minorEastAsia"/>
           <w:b/>
           <w:bCs/>
-          <w:sz w:val="28"/>
-          <w:szCs w:val="28"/>
-        </w:rPr>
-      </w:pPr>
-      <w:r>
-        <w:rPr>
+          <w:color w:val="333333"/>
+          <w:sz w:val="28"/>
+          <w:szCs w:val="28"/>
+        </w:rPr>
+        <w:t>Quicksort</w:t>
+      </w:r>
+      <w:proofErr w:type="spellEnd"/>
+      <w:r>
+        <w:rPr>
+          <w:rFonts w:eastAsiaTheme="minorEastAsia"/>
           <w:b/>
           <w:bCs/>
-          <w:sz w:val="28"/>
-          <w:szCs w:val="28"/>
-        </w:rPr>
-        <w:t>Merge</w:t>
-      </w:r>
-      <w:r>
-        <w:rPr>
+          <w:color w:val="333333"/>
+          <w:sz w:val="28"/>
+          <w:szCs w:val="28"/>
+        </w:rPr>
+        <w:t xml:space="preserve">: </w:t>
+      </w:r>
+    </w:p>
+    <w:p>
+      <w:pPr>
+        <w:pStyle w:val="PargrafodaLista"/>
+        <w:ind w:left="0" w:right="-1"/>
+        <w:rPr>
+          <w:sz w:val="28"/>
+          <w:szCs w:val="28"/>
+        </w:rPr>
+      </w:pPr>
+      <w:r>
+        <w:rPr>
+          <w:rFonts w:eastAsiaTheme="minorEastAsia"/>
+          <w:color w:val="333333"/>
+          <w:sz w:val="28"/>
+          <w:szCs w:val="28"/>
+        </w:rPr>
+        <w:t xml:space="preserve">O </w:t>
+      </w:r>
+      <w:proofErr w:type="spellStart"/>
+      <w:r>
+        <w:rPr>
+          <w:rFonts w:eastAsiaTheme="minorEastAsia"/>
+          <w:color w:val="333333"/>
+          <w:sz w:val="28"/>
+          <w:szCs w:val="28"/>
+        </w:rPr>
+        <w:t>Quicksort</w:t>
+      </w:r>
+      <w:proofErr w:type="spellEnd"/>
+      <w:r>
+        <w:rPr>
+          <w:rFonts w:eastAsiaTheme="minorEastAsia"/>
+          <w:color w:val="333333"/>
+          <w:sz w:val="28"/>
+          <w:szCs w:val="28"/>
+        </w:rPr>
+        <w:t xml:space="preserve"> é um algoritmo eficiente de ordenação por divisão e conquista, porém não é estável. </w:t>
+      </w:r>
+      <w:r>
+        <w:rPr>
+          <w:rFonts w:eastAsiaTheme="minorEastAsia"/>
+          <w:color w:val="000000" w:themeColor="text1"/>
+          <w:sz w:val="28"/>
+          <w:szCs w:val="28"/>
+        </w:rPr>
+        <w:t xml:space="preserve">Sua complexidade no melhor caso e no caso médio é </w:t>
+      </w:r>
+      <w:proofErr w:type="gramStart"/>
+      <w:r>
+        <w:rPr>
+          <w:rFonts w:eastAsiaTheme="minorEastAsia"/>
+          <w:color w:val="333333"/>
+          <w:sz w:val="28"/>
+          <w:szCs w:val="28"/>
+        </w:rPr>
+        <w:t>O(</w:t>
+      </w:r>
+      <w:proofErr w:type="gramEnd"/>
+      <w:r>
+        <w:rPr>
+          <w:rFonts w:eastAsiaTheme="minorEastAsia"/>
+          <w:color w:val="333333"/>
+          <w:sz w:val="28"/>
+          <w:szCs w:val="28"/>
+        </w:rPr>
+        <w:t xml:space="preserve">n log n) e, no pior caso, O(n²). O funcionamento do </w:t>
+      </w:r>
+      <w:proofErr w:type="spellStart"/>
+      <w:r>
+        <w:rPr>
+          <w:rFonts w:eastAsiaTheme="minorEastAsia"/>
+          <w:color w:val="333333"/>
+          <w:sz w:val="28"/>
+          <w:szCs w:val="28"/>
+        </w:rPr>
+        <w:t>Quicksort</w:t>
+      </w:r>
+      <w:proofErr w:type="spellEnd"/>
+      <w:r>
+        <w:rPr>
+          <w:rFonts w:eastAsiaTheme="minorEastAsia"/>
+          <w:color w:val="333333"/>
+          <w:sz w:val="28"/>
+          <w:szCs w:val="28"/>
+        </w:rPr>
+        <w:t xml:space="preserve"> baseia-se em uma rotina considerada fundamental chamada </w:t>
+      </w:r>
+      <w:r>
+        <w:rPr>
+          <w:rFonts w:eastAsiaTheme="minorEastAsia"/>
           <w:b/>
           <w:bCs/>
-          <w:sz w:val="28"/>
-          <w:szCs w:val="28"/>
-        </w:rPr>
-        <w:t xml:space="preserve"> sort:</w:t>
+          <w:color w:val="333333"/>
+          <w:sz w:val="28"/>
+          <w:szCs w:val="28"/>
+        </w:rPr>
+        <w:t>particionamento</w:t>
+      </w:r>
+      <w:r>
+        <w:rPr>
+          <w:rFonts w:eastAsiaTheme="minorEastAsia"/>
+          <w:color w:val="333333"/>
+          <w:sz w:val="28"/>
+          <w:szCs w:val="28"/>
+        </w:rPr>
+        <w:t xml:space="preserve">. Esta rotina significa a escolha de um número </w:t>
+      </w:r>
+      <w:r>
+        <w:rPr>
+          <w:rFonts w:eastAsiaTheme="minorEastAsia"/>
+          <w:color w:val="333333"/>
+          <w:sz w:val="28"/>
+          <w:szCs w:val="28"/>
+        </w:rPr>
+        <w:lastRenderedPageBreak/>
+        <w:t xml:space="preserve">qualquer presente no </w:t>
+      </w:r>
+      <w:proofErr w:type="spellStart"/>
+      <w:r>
+        <w:rPr>
+          <w:rFonts w:eastAsiaTheme="minorEastAsia"/>
+          <w:color w:val="333333"/>
+          <w:sz w:val="28"/>
+          <w:szCs w:val="28"/>
+        </w:rPr>
+        <w:t>array</w:t>
+      </w:r>
+      <w:proofErr w:type="spellEnd"/>
+      <w:r>
+        <w:rPr>
+          <w:rFonts w:eastAsiaTheme="minorEastAsia"/>
+          <w:color w:val="333333"/>
+          <w:sz w:val="28"/>
+          <w:szCs w:val="28"/>
+        </w:rPr>
+        <w:t xml:space="preserve">, chamado de </w:t>
+      </w:r>
+      <w:r>
+        <w:rPr>
+          <w:rFonts w:eastAsiaTheme="minorEastAsia"/>
+          <w:b/>
+          <w:bCs/>
+          <w:color w:val="333333"/>
+          <w:sz w:val="28"/>
+          <w:szCs w:val="28"/>
+        </w:rPr>
+        <w:t>pivô</w:t>
+      </w:r>
+      <w:r>
+        <w:rPr>
+          <w:rFonts w:eastAsiaTheme="minorEastAsia"/>
+          <w:color w:val="333333"/>
+          <w:sz w:val="28"/>
+          <w:szCs w:val="28"/>
+        </w:rPr>
+        <w:t>, e colocá-lo em uma posição onde todos os elementos à esquerda são menores ou iguais e todos os elementos à direita são maiores.</w:t>
       </w:r>
     </w:p>
     <w:p>
@@ -412,37 +760,29 @@
         <w:pStyle w:val="PargrafodaLista"/>
         <w:ind w:left="0" w:right="-1"/>
         <w:rPr>
-          <w:sz w:val="28"/>
-          <w:szCs w:val="28"/>
-        </w:rPr>
-      </w:pPr>
-      <w:r>
-        <w:rPr>
-          <w:sz w:val="28"/>
-          <w:szCs w:val="28"/>
-        </w:rPr>
-        <w:tab/>
-      </w:r>
-      <w:r>
-        <w:rPr>
-          <w:sz w:val="28"/>
-          <w:szCs w:val="28"/>
-        </w:rPr>
-        <w:t>Sua complexidade</w:t>
-      </w:r>
-      <w:r>
-        <w:rPr>
-          <w:sz w:val="28"/>
-          <w:szCs w:val="28"/>
-        </w:rPr>
-        <w:t xml:space="preserve"> é O(n log n), a mesma em comparação a outros algoritmos de divisão e conquista, mas é muito mais eficiente para entradas muito grandes</w:t>
-      </w:r>
-      <w:r>
-        <w:rPr>
-          <w:sz w:val="28"/>
-          <w:szCs w:val="28"/>
-        </w:rPr>
-        <w:t xml:space="preserve"> em relação aos algoritmos de comparação e troca.</w:t>
+          <w:b/>
+          <w:bCs/>
+          <w:sz w:val="28"/>
+          <w:szCs w:val="28"/>
+        </w:rPr>
+      </w:pPr>
+      <w:r>
+        <w:rPr>
+          <w:b/>
+          <w:bCs/>
+          <w:sz w:val="28"/>
+          <w:szCs w:val="28"/>
+        </w:rPr>
+        <w:t>Merge</w:t>
+      </w:r>
+      <w:r>
+        <w:rPr>
+          <w:b/>
+          <w:bCs/>
+          <w:sz w:val="28"/>
+          <w:szCs w:val="28"/>
+        </w:rPr>
+        <w:t xml:space="preserve"> sort:</w:t>
       </w:r>
     </w:p>
     <w:p>
@@ -460,6 +800,60 @@
           <w:szCs w:val="28"/>
         </w:rPr>
         <w:tab/>
+      </w:r>
+      <w:r>
+        <w:rPr>
+          <w:sz w:val="28"/>
+          <w:szCs w:val="28"/>
+        </w:rPr>
+        <w:t>Sua complexidade</w:t>
+      </w:r>
+      <w:r>
+        <w:rPr>
+          <w:sz w:val="28"/>
+          <w:szCs w:val="28"/>
+        </w:rPr>
+        <w:t xml:space="preserve"> é </w:t>
+      </w:r>
+      <w:proofErr w:type="gramStart"/>
+      <w:r>
+        <w:rPr>
+          <w:sz w:val="28"/>
+          <w:szCs w:val="28"/>
+        </w:rPr>
+        <w:t>O(</w:t>
+      </w:r>
+      <w:proofErr w:type="gramEnd"/>
+      <w:r>
+        <w:rPr>
+          <w:sz w:val="28"/>
+          <w:szCs w:val="28"/>
+        </w:rPr>
+        <w:t>n log n), a mesma em comparação a outros algoritmos de divisão e conquista, mas é muito mais eficiente para entradas muito grandes</w:t>
+      </w:r>
+      <w:r>
+        <w:rPr>
+          <w:sz w:val="28"/>
+          <w:szCs w:val="28"/>
+        </w:rPr>
+        <w:t xml:space="preserve"> em relação aos algoritmos de comparação e troca.</w:t>
+      </w:r>
+    </w:p>
+    <w:p>
+      <w:pPr>
+        <w:pStyle w:val="PargrafodaLista"/>
+        <w:ind w:left="0" w:right="-1"/>
+        <w:rPr>
+          <w:sz w:val="28"/>
+          <w:szCs w:val="28"/>
+        </w:rPr>
+      </w:pPr>
+      <w:r>
+        <w:rPr>
+          <w:sz w:val="28"/>
+          <w:szCs w:val="28"/>
+        </w:rPr>
+        <w:tab/>
         <w:t xml:space="preserve">Seu funcionamento se resume em dividir </w:t>
       </w:r>
       <w:r>
@@ -609,6 +1003,240 @@
         </w:rPr>
         <w:t>se tornar apenas um vetor com todos os elementos ordenados.</w:t>
       </w:r>
+    </w:p>
+    <w:p>
+      <w:pPr>
+        <w:pStyle w:val="PargrafodaLista"/>
+        <w:ind w:left="0" w:right="-1"/>
+        <w:rPr>
+          <w:sz w:val="28"/>
+          <w:szCs w:val="28"/>
+        </w:rPr>
+      </w:pPr>
+    </w:p>
+    <w:p>
+      <w:pPr>
+        <w:rPr>
+          <w:rFonts w:eastAsiaTheme="minorEastAsia"/>
+          <w:color w:val="333333"/>
+          <w:sz w:val="28"/>
+          <w:szCs w:val="28"/>
+        </w:rPr>
+      </w:pPr>
+      <w:proofErr w:type="spellStart"/>
+      <w:r>
+        <w:rPr>
+          <w:rFonts w:eastAsiaTheme="minorEastAsia"/>
+          <w:b/>
+          <w:bCs/>
+          <w:color w:val="333333"/>
+          <w:sz w:val="28"/>
+          <w:szCs w:val="28"/>
+        </w:rPr>
+        <w:t>Heapsort</w:t>
+      </w:r>
+      <w:proofErr w:type="spellEnd"/>
+      <w:r>
+        <w:rPr>
+          <w:rFonts w:eastAsiaTheme="minorEastAsia"/>
+          <w:b/>
+          <w:bCs/>
+          <w:color w:val="333333"/>
+          <w:sz w:val="28"/>
+          <w:szCs w:val="28"/>
+        </w:rPr>
+        <w:t>:</w:t>
+      </w:r>
+    </w:p>
+    <w:p>
+      <w:pPr>
+        <w:ind w:firstLine="708"/>
+        <w:rPr>
+          <w:rFonts w:eastAsiaTheme="minorEastAsia"/>
+          <w:color w:val="333333"/>
+          <w:sz w:val="28"/>
+          <w:szCs w:val="28"/>
+        </w:rPr>
+      </w:pPr>
+      <w:r>
+        <w:rPr>
+          <w:rFonts w:eastAsiaTheme="minorEastAsia"/>
+          <w:color w:val="333333"/>
+          <w:sz w:val="28"/>
+          <w:szCs w:val="28"/>
+        </w:rPr>
+        <w:t xml:space="preserve">É considerado um algoritmo instável. O comportamento do </w:t>
+      </w:r>
+      <w:proofErr w:type="spellStart"/>
+      <w:r>
+        <w:rPr>
+          <w:rFonts w:eastAsiaTheme="minorEastAsia"/>
+          <w:color w:val="333333"/>
+          <w:sz w:val="28"/>
+          <w:szCs w:val="28"/>
+        </w:rPr>
+        <w:t>Heapsort</w:t>
+      </w:r>
+      <w:proofErr w:type="spellEnd"/>
+      <w:r>
+        <w:rPr>
+          <w:rFonts w:eastAsiaTheme="minorEastAsia"/>
+          <w:color w:val="333333"/>
+          <w:sz w:val="28"/>
+          <w:szCs w:val="28"/>
+        </w:rPr>
+        <w:t xml:space="preserve"> é sempre </w:t>
+      </w:r>
+      <w:proofErr w:type="gramStart"/>
+      <w:r>
+        <w:rPr>
+          <w:rFonts w:eastAsiaTheme="minorEastAsia"/>
+          <w:color w:val="333333"/>
+          <w:sz w:val="28"/>
+          <w:szCs w:val="28"/>
+        </w:rPr>
+        <w:t>O(</w:t>
+      </w:r>
+      <w:proofErr w:type="gramEnd"/>
+      <w:r>
+        <w:rPr>
+          <w:rFonts w:eastAsiaTheme="minorEastAsia"/>
+          <w:color w:val="333333"/>
+          <w:sz w:val="28"/>
+          <w:szCs w:val="28"/>
+        </w:rPr>
+        <w:t xml:space="preserve">n log n), independentemente de qualquer entrada, ou seja, em todos os casos. Este algoritmo utiliza uma estrutura de dados denominada </w:t>
+      </w:r>
+      <w:proofErr w:type="spellStart"/>
+      <w:r>
+        <w:rPr>
+          <w:rFonts w:eastAsiaTheme="minorEastAsia"/>
+          <w:color w:val="333333"/>
+          <w:sz w:val="28"/>
+          <w:szCs w:val="28"/>
+        </w:rPr>
+        <w:t>heap</w:t>
+      </w:r>
+      <w:proofErr w:type="spellEnd"/>
+      <w:r>
+        <w:rPr>
+          <w:rFonts w:eastAsiaTheme="minorEastAsia"/>
+          <w:color w:val="333333"/>
+          <w:sz w:val="28"/>
+          <w:szCs w:val="28"/>
+        </w:rPr>
+        <w:t xml:space="preserve"> binário, que é uma árvore binária mantida na forma de um vetor. O </w:t>
+      </w:r>
+      <w:proofErr w:type="spellStart"/>
+      <w:r>
+        <w:rPr>
+          <w:rFonts w:eastAsiaTheme="minorEastAsia"/>
+          <w:color w:val="333333"/>
+          <w:sz w:val="28"/>
+          <w:szCs w:val="28"/>
+        </w:rPr>
+        <w:t>heap</w:t>
+      </w:r>
+      <w:proofErr w:type="spellEnd"/>
+      <w:r>
+        <w:rPr>
+          <w:rFonts w:eastAsiaTheme="minorEastAsia"/>
+          <w:color w:val="333333"/>
+          <w:sz w:val="28"/>
+          <w:szCs w:val="28"/>
+        </w:rPr>
+        <w:t xml:space="preserve"> binário é usado para ordenar os elementos à medida que são inseridos por ele na estrutura. Então, ao final das inserções, os elementos podem ser sucessivamente removidos da raiz da </w:t>
+      </w:r>
+      <w:proofErr w:type="spellStart"/>
+      <w:r>
+        <w:rPr>
+          <w:rFonts w:eastAsiaTheme="minorEastAsia"/>
+          <w:color w:val="333333"/>
+          <w:sz w:val="28"/>
+          <w:szCs w:val="28"/>
+        </w:rPr>
+        <w:t>heap</w:t>
+      </w:r>
+      <w:proofErr w:type="spellEnd"/>
+      <w:r>
+        <w:rPr>
+          <w:rFonts w:eastAsiaTheme="minorEastAsia"/>
+          <w:color w:val="333333"/>
+          <w:sz w:val="28"/>
+          <w:szCs w:val="28"/>
+        </w:rPr>
+        <w:t xml:space="preserve">, na ordem desejada. O </w:t>
+      </w:r>
+      <w:proofErr w:type="spellStart"/>
+      <w:r>
+        <w:rPr>
+          <w:rFonts w:eastAsiaTheme="minorEastAsia"/>
+          <w:color w:val="333333"/>
+          <w:sz w:val="28"/>
+          <w:szCs w:val="28"/>
+        </w:rPr>
+        <w:t>heap</w:t>
+      </w:r>
+      <w:proofErr w:type="spellEnd"/>
+      <w:r>
+        <w:rPr>
+          <w:rFonts w:eastAsiaTheme="minorEastAsia"/>
+          <w:color w:val="333333"/>
+          <w:sz w:val="28"/>
+          <w:szCs w:val="28"/>
+        </w:rPr>
+        <w:t xml:space="preserve"> é gerado e mantido no próprio vetor a ser ordenado. Para uma ordenação crescente, deve ser construído um </w:t>
+      </w:r>
+      <w:proofErr w:type="spellStart"/>
+      <w:r>
+        <w:rPr>
+          <w:rFonts w:eastAsiaTheme="minorEastAsia"/>
+          <w:color w:val="333333"/>
+          <w:sz w:val="28"/>
+          <w:szCs w:val="28"/>
+        </w:rPr>
+        <w:t>heap</w:t>
+      </w:r>
+      <w:proofErr w:type="spellEnd"/>
+      <w:r>
+        <w:rPr>
+          <w:rFonts w:eastAsiaTheme="minorEastAsia"/>
+          <w:color w:val="333333"/>
+          <w:sz w:val="28"/>
+          <w:szCs w:val="28"/>
+        </w:rPr>
+        <w:t xml:space="preserve"> máximo, onde o maior elemento fica na raiz. Já para uma ordenação decrescente, deve ser construído um </w:t>
+      </w:r>
+      <w:proofErr w:type="spellStart"/>
+      <w:r>
+        <w:rPr>
+          <w:rFonts w:eastAsiaTheme="minorEastAsia"/>
+          <w:color w:val="333333"/>
+          <w:sz w:val="28"/>
+          <w:szCs w:val="28"/>
+        </w:rPr>
+        <w:t>heap</w:t>
+      </w:r>
+      <w:proofErr w:type="spellEnd"/>
+      <w:r>
+        <w:rPr>
+          <w:rFonts w:eastAsiaTheme="minorEastAsia"/>
+          <w:color w:val="333333"/>
+          <w:sz w:val="28"/>
+          <w:szCs w:val="28"/>
+        </w:rPr>
+        <w:t xml:space="preserve"> mínimo (o menor elemento fica na raiz).</w:t>
+      </w:r>
+    </w:p>
+    <w:p>
+      <w:pPr>
+        <w:pStyle w:val="PargrafodaLista"/>
+        <w:ind w:left="0" w:right="-1"/>
+        <w:rPr>
+          <w:sz w:val="28"/>
+          <w:szCs w:val="28"/>
+        </w:rPr>
+      </w:pPr>
     </w:p>
     <w:p>
       <w:pPr>
@@ -1634,7 +2262,6 @@
           <w:sz w:val="28"/>
           <w:szCs w:val="28"/>
         </w:rPr>
-        <w:lastRenderedPageBreak/>
         <w:t>Conclusão</w:t>
       </w:r>
       <w:r>
@@ -2186,6 +2813,7 @@
   <w:style w:type="character" w:default="1" w:styleId="Fontepargpadro">
     <w:name w:val="Default Paragraph Font"/>
     <w:uiPriority w:val="1"/>
+    <w:semiHidden/>
     <w:unhideWhenUsed/>
   </w:style>
   <w:style w:type="table" w:default="1" w:styleId="Tabelanormal">
@@ -2713,6 +3341,29 @@
       </w:tcPr>
     </w:tblStylePr>
   </w:style>
+  <w:style w:type="character" w:styleId="Hyperlink">
+    <w:name w:val="Hyperlink"/>
+    <w:basedOn w:val="Fontepargpadro"/>
+    <w:uiPriority w:val="99"/>
+    <w:unhideWhenUsed/>
+    <w:rsid w:val="00711CA2"/>
+    <w:rPr>
+      <w:color w:val="0563C1" w:themeColor="hyperlink"/>
+      <w:u w:val="single"/>
+    </w:rPr>
+  </w:style>
+  <w:style w:type="character" w:styleId="MenoPendente">
+    <w:name w:val="Unresolved Mention"/>
+    <w:basedOn w:val="Fontepargpadro"/>
+    <w:uiPriority w:val="99"/>
+    <w:semiHidden/>
+    <w:unhideWhenUsed/>
+    <w:rsid w:val="00711CA2"/>
+    <w:rPr>
+      <w:color w:val="605E5C"/>
+      <w:shd w:val="clear" w:color="auto" w:fill="E1DFDD"/>
+    </w:rPr>
+  </w:style>
 </w:styles>
 </file>
 

</xml_diff>